<commit_message>
First Commit - Part 1
</commit_message>
<xml_diff>
--- a/docs/פרויקט גמר סייבר יב - תבנית הגשה.docx
+++ b/docs/פרויקט גמר סייבר יב - תבנית הגשה.docx
@@ -1070,6 +1070,7 @@
       </w:r>
     </w:p>
     <w:p/>
+    <w:bookmarkStart w:id="1" w:name="_Hlk88254055" w:displacedByCustomXml="next"/>
     <w:sdt>
       <w:sdtPr>
         <w:rPr>
@@ -3081,6 +3082,7 @@
         </w:p>
       </w:sdtContent>
     </w:sdt>
+    <w:bookmarkEnd w:id="1" w:displacedByCustomXml="prev"/>
     <w:p>
       <w:pPr>
         <w:rPr>
@@ -3138,6 +3140,7 @@
           <w:rtl/>
         </w:rPr>
       </w:pPr>
+      <w:bookmarkStart w:id="2" w:name="_Hlk88322174"/>
     </w:p>
     <w:p>
       <w:pPr>
@@ -3146,7 +3149,7 @@
           <w:rtl/>
         </w:rPr>
       </w:pPr>
-      <w:bookmarkStart w:id="1" w:name="_Toc81207084"/>
+      <w:bookmarkStart w:id="3" w:name="_Toc81207084"/>
       <w:r>
         <w:rPr>
           <w:rFonts w:hint="cs"/>
@@ -3154,7 +3157,7 @@
         </w:rPr>
         <w:t>ניהול שינויים</w:t>
       </w:r>
-      <w:bookmarkEnd w:id="1"/>
+      <w:bookmarkEnd w:id="3"/>
     </w:p>
     <w:p>
       <w:pPr>
@@ -3705,6 +3708,7 @@
         </w:rPr>
       </w:pPr>
     </w:p>
+    <w:bookmarkEnd w:id="2"/>
     <w:p>
       <w:pPr>
         <w:rPr>
@@ -3765,6 +3769,7 @@
           <w:u w:val="single"/>
         </w:rPr>
       </w:pPr>
+      <w:bookmarkStart w:id="4" w:name="_Hlk88322533"/>
       <w:r>
         <w:rPr>
           <w:rFonts w:hint="cs"/>
@@ -3786,26 +3791,26 @@
           <w:rtl/>
         </w:rPr>
       </w:pPr>
-      <w:bookmarkStart w:id="2" w:name="_Toc81207085"/>
-      <w:bookmarkStart w:id="3" w:name="_Toc79927558"/>
-      <w:bookmarkStart w:id="4" w:name="_Toc79927735"/>
-      <w:bookmarkStart w:id="5" w:name="_Toc79928638"/>
+      <w:bookmarkStart w:id="5" w:name="_Toc81207085"/>
+      <w:bookmarkStart w:id="6" w:name="_Toc79927558"/>
+      <w:bookmarkStart w:id="7" w:name="_Toc79927735"/>
+      <w:bookmarkStart w:id="8" w:name="_Toc79928638"/>
       <w:r>
         <w:rPr>
           <w:rtl/>
         </w:rPr>
         <w:t>מבוא</w:t>
       </w:r>
-      <w:bookmarkEnd w:id="2"/>
+      <w:bookmarkEnd w:id="5"/>
       <w:r>
         <w:rPr>
           <w:rtl/>
         </w:rPr>
         <w:t xml:space="preserve"> </w:t>
       </w:r>
-      <w:bookmarkEnd w:id="3"/>
-      <w:bookmarkEnd w:id="4"/>
-      <w:bookmarkEnd w:id="5"/>
+      <w:bookmarkEnd w:id="6"/>
+      <w:bookmarkEnd w:id="7"/>
+      <w:bookmarkEnd w:id="8"/>
     </w:p>
     <w:p>
       <w:pPr>
@@ -3873,7 +3878,7 @@
           <w:rtl/>
         </w:rPr>
       </w:pPr>
-      <w:bookmarkStart w:id="6" w:name="_Toc81207086"/>
+      <w:bookmarkStart w:id="9" w:name="_Toc81207086"/>
       <w:r>
         <w:rPr>
           <w:rFonts w:hint="cs"/>
@@ -3881,7 +3886,7 @@
         </w:rPr>
         <w:t>תיאור המוצר המוגמר</w:t>
       </w:r>
-      <w:bookmarkEnd w:id="6"/>
+      <w:bookmarkEnd w:id="9"/>
       <w:r>
         <w:rPr>
           <w:rtl/>
@@ -3903,26 +3908,26 @@
       <w:pPr>
         <w:pStyle w:val="Heading2"/>
       </w:pPr>
-      <w:bookmarkStart w:id="7" w:name="_Toc81207087"/>
-      <w:bookmarkStart w:id="8" w:name="_Toc79927559"/>
-      <w:bookmarkStart w:id="9" w:name="_Toc79927736"/>
-      <w:bookmarkStart w:id="10" w:name="_Toc79928639"/>
+      <w:bookmarkStart w:id="10" w:name="_Toc81207087"/>
+      <w:bookmarkStart w:id="11" w:name="_Toc79927559"/>
+      <w:bookmarkStart w:id="12" w:name="_Toc79927736"/>
+      <w:bookmarkStart w:id="13" w:name="_Toc79928639"/>
       <w:r>
         <w:rPr>
           <w:rtl/>
         </w:rPr>
         <w:t>נושא המחקר בפרויקט</w:t>
       </w:r>
-      <w:bookmarkEnd w:id="7"/>
+      <w:bookmarkEnd w:id="10"/>
       <w:r>
         <w:rPr>
           <w:rtl/>
         </w:rPr>
         <w:t xml:space="preserve"> </w:t>
       </w:r>
-      <w:bookmarkEnd w:id="8"/>
-      <w:bookmarkEnd w:id="9"/>
-      <w:bookmarkEnd w:id="10"/>
+      <w:bookmarkEnd w:id="11"/>
+      <w:bookmarkEnd w:id="12"/>
+      <w:bookmarkEnd w:id="13"/>
     </w:p>
     <w:p>
       <w:pPr>
@@ -3988,10 +3993,10 @@
           <w:rtl/>
         </w:rPr>
       </w:pPr>
-      <w:bookmarkStart w:id="11" w:name="_Toc79927560"/>
-      <w:bookmarkStart w:id="12" w:name="_Toc79927737"/>
-      <w:bookmarkStart w:id="13" w:name="_Toc79928640"/>
-      <w:bookmarkStart w:id="14" w:name="_Toc81207088"/>
+      <w:bookmarkStart w:id="14" w:name="_Toc79927560"/>
+      <w:bookmarkStart w:id="15" w:name="_Toc79927737"/>
+      <w:bookmarkStart w:id="16" w:name="_Toc79928640"/>
+      <w:bookmarkStart w:id="17" w:name="_Toc81207088"/>
       <w:r>
         <w:rPr>
           <w:rtl/>
@@ -4005,9 +4010,9 @@
         </w:rPr>
         <w:t xml:space="preserve"> </w:t>
       </w:r>
-      <w:bookmarkEnd w:id="11"/>
-      <w:bookmarkEnd w:id="12"/>
-      <w:bookmarkEnd w:id="13"/>
+      <w:bookmarkEnd w:id="14"/>
+      <w:bookmarkEnd w:id="15"/>
+      <w:bookmarkEnd w:id="16"/>
       <w:r>
         <w:rPr>
           <w:rFonts w:hint="cs"/>
@@ -4015,7 +4020,7 @@
         </w:rPr>
         <w:t>בפרויקט</w:t>
       </w:r>
-      <w:bookmarkEnd w:id="14"/>
+      <w:bookmarkEnd w:id="17"/>
     </w:p>
     <w:p>
       <w:pPr>
@@ -4091,10 +4096,10 @@
           <w:rtl/>
         </w:rPr>
       </w:pPr>
-      <w:bookmarkStart w:id="15" w:name="_Toc79927561"/>
-      <w:bookmarkStart w:id="16" w:name="_Toc79927738"/>
-      <w:bookmarkStart w:id="17" w:name="_Toc79928641"/>
-      <w:bookmarkStart w:id="18" w:name="_Toc81207089"/>
+      <w:bookmarkStart w:id="18" w:name="_Toc79927561"/>
+      <w:bookmarkStart w:id="19" w:name="_Toc79927738"/>
+      <w:bookmarkStart w:id="20" w:name="_Toc79928641"/>
+      <w:bookmarkStart w:id="21" w:name="_Toc81207089"/>
       <w:r>
         <w:rPr>
           <w:rFonts w:hint="cs"/>
@@ -4122,10 +4127,10 @@
         </w:rPr>
         <w:t>פרויקט</w:t>
       </w:r>
-      <w:bookmarkEnd w:id="15"/>
-      <w:bookmarkEnd w:id="16"/>
-      <w:bookmarkEnd w:id="17"/>
       <w:bookmarkEnd w:id="18"/>
+      <w:bookmarkEnd w:id="19"/>
+      <w:bookmarkEnd w:id="20"/>
+      <w:bookmarkEnd w:id="21"/>
     </w:p>
     <w:p>
       <w:pPr>
@@ -4138,8 +4143,8 @@
           <w:rtl/>
         </w:rPr>
       </w:pPr>
-      <w:bookmarkStart w:id="19" w:name="_Toc79927562"/>
-      <w:bookmarkStart w:id="20" w:name="_Toc79927739"/>
+      <w:bookmarkStart w:id="22" w:name="_Toc79927562"/>
+      <w:bookmarkStart w:id="23" w:name="_Toc79927739"/>
       <w:r>
         <w:rPr>
           <w:rFonts w:hint="cs"/>
@@ -4166,27 +4171,27 @@
         </w:rPr>
         <w:t>אבטחת מידע וכו'</w:t>
       </w:r>
-      <w:bookmarkEnd w:id="19"/>
-      <w:bookmarkEnd w:id="20"/>
-    </w:p>
-    <w:p/>
-    <w:p>
-      <w:pPr>
-        <w:pStyle w:val="Heading2"/>
-      </w:pPr>
-      <w:bookmarkStart w:id="21" w:name="_Toc79927563"/>
-      <w:bookmarkStart w:id="22" w:name="_Toc79927740"/>
-      <w:bookmarkStart w:id="23" w:name="_Toc79928642"/>
-      <w:bookmarkStart w:id="24" w:name="_Toc81207090"/>
-      <w:r>
-        <w:rPr>
-          <w:rtl/>
-        </w:rPr>
-        <w:t xml:space="preserve">מדריך </w:t>
-      </w:r>
-      <w:bookmarkEnd w:id="21"/>
       <w:bookmarkEnd w:id="22"/>
       <w:bookmarkEnd w:id="23"/>
+    </w:p>
+    <w:p/>
+    <w:p>
+      <w:pPr>
+        <w:pStyle w:val="Heading2"/>
+      </w:pPr>
+      <w:bookmarkStart w:id="24" w:name="_Toc79927563"/>
+      <w:bookmarkStart w:id="25" w:name="_Toc79927740"/>
+      <w:bookmarkStart w:id="26" w:name="_Toc79928642"/>
+      <w:bookmarkStart w:id="27" w:name="_Toc81207090"/>
+      <w:r>
+        <w:rPr>
+          <w:rtl/>
+        </w:rPr>
+        <w:t xml:space="preserve">מדריך </w:t>
+      </w:r>
+      <w:bookmarkEnd w:id="24"/>
+      <w:bookmarkEnd w:id="25"/>
+      <w:bookmarkEnd w:id="26"/>
       <w:r>
         <w:rPr>
           <w:rFonts w:hint="cs"/>
@@ -4194,7 +4199,7 @@
         </w:rPr>
         <w:t>למשתמש</w:t>
       </w:r>
-      <w:bookmarkEnd w:id="24"/>
+      <w:bookmarkEnd w:id="27"/>
     </w:p>
     <w:p>
       <w:pPr>
@@ -4283,6 +4288,7 @@
         </w:rPr>
         <w:br w:type="page"/>
       </w:r>
+      <w:bookmarkEnd w:id="4"/>
     </w:p>
     <w:p>
       <w:pPr>
@@ -4301,7 +4307,7 @@
           <w:rtl/>
         </w:rPr>
       </w:pPr>
-      <w:bookmarkStart w:id="25" w:name="_Toc81207091"/>
+      <w:bookmarkStart w:id="28" w:name="_Toc81207091"/>
       <w:r>
         <w:rPr>
           <w:rFonts w:hint="cs"/>
@@ -4337,17 +4343,17 @@
         </w:rPr>
         <w:t>המערכת</w:t>
       </w:r>
-      <w:bookmarkEnd w:id="25"/>
+      <w:bookmarkEnd w:id="28"/>
     </w:p>
     <w:p/>
     <w:p>
       <w:pPr>
         <w:pStyle w:val="Heading2"/>
       </w:pPr>
-      <w:bookmarkStart w:id="26" w:name="_Toc79927566"/>
-      <w:bookmarkStart w:id="27" w:name="_Toc79927743"/>
-      <w:bookmarkStart w:id="28" w:name="_Toc79928645"/>
-      <w:bookmarkStart w:id="29" w:name="_Toc81207092"/>
+      <w:bookmarkStart w:id="29" w:name="_Toc79927566"/>
+      <w:bookmarkStart w:id="30" w:name="_Toc79927743"/>
+      <w:bookmarkStart w:id="31" w:name="_Toc79928645"/>
+      <w:bookmarkStart w:id="32" w:name="_Toc81207092"/>
       <w:r>
         <w:rPr>
           <w:rFonts w:hint="cs"/>
@@ -4355,9 +4361,9 @@
         </w:rPr>
         <w:t xml:space="preserve">דרישות </w:t>
       </w:r>
-      <w:bookmarkEnd w:id="26"/>
-      <w:bookmarkEnd w:id="27"/>
-      <w:bookmarkEnd w:id="28"/>
+      <w:bookmarkEnd w:id="29"/>
+      <w:bookmarkEnd w:id="30"/>
+      <w:bookmarkEnd w:id="31"/>
       <w:r>
         <w:rPr>
           <w:rFonts w:hint="cs"/>
@@ -4381,7 +4387,7 @@
       <w:r>
         <w:t>Use Cases</w:t>
       </w:r>
-      <w:bookmarkEnd w:id="29"/>
+      <w:bookmarkEnd w:id="32"/>
     </w:p>
     <w:p>
       <w:pPr>
@@ -4444,10 +4450,10 @@
           <w:rtl/>
         </w:rPr>
       </w:pPr>
-      <w:bookmarkStart w:id="30" w:name="_Toc79927565"/>
-      <w:bookmarkStart w:id="31" w:name="_Toc79927742"/>
-      <w:bookmarkStart w:id="32" w:name="_Toc79928644"/>
-      <w:bookmarkStart w:id="33" w:name="_Toc81207093"/>
+      <w:bookmarkStart w:id="33" w:name="_Toc79927565"/>
+      <w:bookmarkStart w:id="34" w:name="_Toc79927742"/>
+      <w:bookmarkStart w:id="35" w:name="_Toc79928644"/>
+      <w:bookmarkStart w:id="36" w:name="_Toc81207093"/>
       <w:r>
         <w:rPr>
           <w:rFonts w:hint="cs"/>
@@ -4471,10 +4477,10 @@
       <w:r>
         <w:t>Eco – System</w:t>
       </w:r>
-      <w:bookmarkEnd w:id="30"/>
-      <w:bookmarkEnd w:id="31"/>
-      <w:bookmarkEnd w:id="32"/>
       <w:bookmarkEnd w:id="33"/>
+      <w:bookmarkEnd w:id="34"/>
+      <w:bookmarkEnd w:id="35"/>
+      <w:bookmarkEnd w:id="36"/>
       <w:r>
         <w:t xml:space="preserve"> </w:t>
       </w:r>
@@ -4513,10 +4519,10 @@
           <w:rtl/>
         </w:rPr>
       </w:pPr>
-      <w:bookmarkStart w:id="34" w:name="_Toc79927567"/>
-      <w:bookmarkStart w:id="35" w:name="_Toc79927744"/>
-      <w:bookmarkStart w:id="36" w:name="_Toc79928646"/>
-      <w:bookmarkStart w:id="37" w:name="_Toc81207094"/>
+      <w:bookmarkStart w:id="37" w:name="_Toc79927567"/>
+      <w:bookmarkStart w:id="38" w:name="_Toc79927744"/>
+      <w:bookmarkStart w:id="39" w:name="_Toc79928646"/>
+      <w:bookmarkStart w:id="40" w:name="_Toc81207094"/>
       <w:r>
         <w:rPr>
           <w:rFonts w:hint="cs"/>
@@ -4524,9 +4530,9 @@
         </w:rPr>
         <w:t xml:space="preserve">ארכיטקטורת </w:t>
       </w:r>
-      <w:bookmarkEnd w:id="34"/>
-      <w:bookmarkEnd w:id="35"/>
-      <w:bookmarkEnd w:id="36"/>
+      <w:bookmarkEnd w:id="37"/>
+      <w:bookmarkEnd w:id="38"/>
+      <w:bookmarkEnd w:id="39"/>
       <w:r>
         <w:rPr>
           <w:rFonts w:hint="cs"/>
@@ -4534,7 +4540,7 @@
         </w:rPr>
         <w:t>המערכת</w:t>
       </w:r>
-      <w:bookmarkEnd w:id="37"/>
+      <w:bookmarkEnd w:id="40"/>
       <w:r>
         <w:rPr>
           <w:rFonts w:hint="cs"/>
@@ -4880,7 +4886,7 @@
       <w:pPr>
         <w:pStyle w:val="Heading2"/>
       </w:pPr>
-      <w:bookmarkStart w:id="38" w:name="_Toc81207095"/>
+      <w:bookmarkStart w:id="41" w:name="_Toc81207095"/>
       <w:r>
         <w:rPr>
           <w:rFonts w:hint="cs"/>
@@ -4891,7 +4897,7 @@
       <w:r>
         <w:t>GUI</w:t>
       </w:r>
-      <w:bookmarkEnd w:id="38"/>
+      <w:bookmarkEnd w:id="41"/>
     </w:p>
     <w:p>
       <w:pPr>
@@ -5010,10 +5016,10 @@
       <w:pPr>
         <w:pStyle w:val="Heading1"/>
       </w:pPr>
-      <w:bookmarkStart w:id="39" w:name="_Toc81207096"/>
-      <w:bookmarkStart w:id="40" w:name="_Toc79927568"/>
-      <w:bookmarkStart w:id="41" w:name="_Toc79927745"/>
-      <w:bookmarkStart w:id="42" w:name="_Toc79928647"/>
+      <w:bookmarkStart w:id="42" w:name="_Toc81207096"/>
+      <w:bookmarkStart w:id="43" w:name="_Toc79927568"/>
+      <w:bookmarkStart w:id="44" w:name="_Toc79927745"/>
+      <w:bookmarkStart w:id="45" w:name="_Toc79928647"/>
       <w:r>
         <w:rPr>
           <w:rFonts w:hint="cs"/>
@@ -5021,7 +5027,7 @@
         </w:rPr>
         <w:t>מדריך למפתח</w:t>
       </w:r>
-      <w:bookmarkEnd w:id="39"/>
+      <w:bookmarkEnd w:id="42"/>
       <w:r>
         <w:rPr>
           <w:rFonts w:hint="cs"/>
@@ -5029,9 +5035,9 @@
         </w:rPr>
         <w:t xml:space="preserve"> </w:t>
       </w:r>
-      <w:bookmarkEnd w:id="40"/>
-      <w:bookmarkEnd w:id="41"/>
-      <w:bookmarkEnd w:id="42"/>
+      <w:bookmarkEnd w:id="43"/>
+      <w:bookmarkEnd w:id="44"/>
+      <w:bookmarkEnd w:id="45"/>
     </w:p>
     <w:p>
       <w:pPr>
@@ -5163,10 +5169,10 @@
           <w:rtl/>
         </w:rPr>
       </w:pPr>
-      <w:bookmarkStart w:id="43" w:name="_Toc79927569"/>
-      <w:bookmarkStart w:id="44" w:name="_Toc79927746"/>
-      <w:bookmarkStart w:id="45" w:name="_Toc79928648"/>
-      <w:bookmarkStart w:id="46" w:name="_Toc81207097"/>
+      <w:bookmarkStart w:id="46" w:name="_Toc79927569"/>
+      <w:bookmarkStart w:id="47" w:name="_Toc79927746"/>
+      <w:bookmarkStart w:id="48" w:name="_Toc79928648"/>
+      <w:bookmarkStart w:id="49" w:name="_Toc81207097"/>
       <w:r>
         <w:rPr>
           <w:rFonts w:hint="cs"/>
@@ -5208,10 +5214,10 @@
         </w:rPr>
         <w:t>ן</w:t>
       </w:r>
-      <w:bookmarkEnd w:id="43"/>
-      <w:bookmarkEnd w:id="44"/>
-      <w:bookmarkEnd w:id="45"/>
       <w:bookmarkEnd w:id="46"/>
+      <w:bookmarkEnd w:id="47"/>
+      <w:bookmarkEnd w:id="48"/>
+      <w:bookmarkEnd w:id="49"/>
       <w:r>
         <w:rPr>
           <w:rFonts w:hint="cs"/>
@@ -5235,7 +5241,7 @@
           <w:rtl/>
         </w:rPr>
       </w:pPr>
-      <w:bookmarkStart w:id="47" w:name="_Toc81207098"/>
+      <w:bookmarkStart w:id="50" w:name="_Toc81207098"/>
       <w:r>
         <w:rPr>
           <w:rFonts w:hint="cs"/>
@@ -5257,7 +5263,7 @@
         </w:rPr>
         <w:t xml:space="preserve"> ותפקידיהם</w:t>
       </w:r>
-      <w:bookmarkEnd w:id="47"/>
+      <w:bookmarkEnd w:id="50"/>
     </w:p>
     <w:p>
       <w:r>
@@ -5376,7 +5382,7 @@
           <w:rtl/>
         </w:rPr>
       </w:pPr>
-      <w:bookmarkStart w:id="48" w:name="_Toc81207099"/>
+      <w:bookmarkStart w:id="51" w:name="_Toc81207099"/>
       <w:r>
         <w:rPr>
           <w:rFonts w:hint="cs"/>
@@ -5384,7 +5390,7 @@
         </w:rPr>
         <w:t>פעולות מיוחדות</w:t>
       </w:r>
-      <w:bookmarkEnd w:id="48"/>
+      <w:bookmarkEnd w:id="51"/>
       <w:r>
         <w:rPr>
           <w:rFonts w:hint="cs"/>
@@ -5418,10 +5424,10 @@
       <w:pPr>
         <w:pStyle w:val="Heading1"/>
       </w:pPr>
-      <w:bookmarkStart w:id="49" w:name="_Toc79927571"/>
-      <w:bookmarkStart w:id="50" w:name="_Toc79927748"/>
-      <w:bookmarkStart w:id="51" w:name="_Toc79928650"/>
-      <w:bookmarkStart w:id="52" w:name="_Toc81207100"/>
+      <w:bookmarkStart w:id="52" w:name="_Toc79927571"/>
+      <w:bookmarkStart w:id="53" w:name="_Toc79927748"/>
+      <w:bookmarkStart w:id="54" w:name="_Toc79928650"/>
+      <w:bookmarkStart w:id="55" w:name="_Toc81207100"/>
       <w:r>
         <w:rPr>
           <w:rFonts w:hint="cs"/>
@@ -5429,10 +5435,10 @@
         </w:rPr>
         <w:t>סיכום אישי / רפלקציה</w:t>
       </w:r>
-      <w:bookmarkEnd w:id="49"/>
-      <w:bookmarkEnd w:id="50"/>
-      <w:bookmarkEnd w:id="51"/>
       <w:bookmarkEnd w:id="52"/>
+      <w:bookmarkEnd w:id="53"/>
+      <w:bookmarkEnd w:id="54"/>
+      <w:bookmarkEnd w:id="55"/>
       <w:r>
         <w:rPr>
           <w:rFonts w:hint="cs"/>
@@ -5533,10 +5539,10 @@
       <w:pPr>
         <w:pStyle w:val="Heading1"/>
       </w:pPr>
-      <w:bookmarkStart w:id="53" w:name="_Toc79927572"/>
-      <w:bookmarkStart w:id="54" w:name="_Toc79927749"/>
-      <w:bookmarkStart w:id="55" w:name="_Toc79928651"/>
-      <w:bookmarkStart w:id="56" w:name="_Toc81207101"/>
+      <w:bookmarkStart w:id="56" w:name="_Toc79927572"/>
+      <w:bookmarkStart w:id="57" w:name="_Toc79927749"/>
+      <w:bookmarkStart w:id="58" w:name="_Toc79928651"/>
+      <w:bookmarkStart w:id="59" w:name="_Toc81207101"/>
       <w:r>
         <w:rPr>
           <w:rFonts w:hint="cs"/>
@@ -5544,10 +5550,10 @@
         </w:rPr>
         <w:t>מקורות מידע / ביבליוגרפיה</w:t>
       </w:r>
-      <w:bookmarkEnd w:id="53"/>
-      <w:bookmarkEnd w:id="54"/>
-      <w:bookmarkEnd w:id="55"/>
       <w:bookmarkEnd w:id="56"/>
+      <w:bookmarkEnd w:id="57"/>
+      <w:bookmarkEnd w:id="58"/>
+      <w:bookmarkEnd w:id="59"/>
     </w:p>
     <w:p>
       <w:pPr>
@@ -5655,28 +5661,15 @@
         </w:rPr>
       </w:sdtEndPr>
       <w:sdtContent>
-        <w:r>
-          <w:fldChar w:fldCharType="begin"/>
-        </w:r>
-        <w:r>
-          <w:instrText xml:space="preserve"> NUMPAGES   \* MERGEFORMAT </w:instrText>
-        </w:r>
-        <w:r>
-          <w:fldChar w:fldCharType="separate"/>
-        </w:r>
-        <w:r>
-          <w:rPr>
-            <w:noProof/>
-            <w:rtl/>
-          </w:rPr>
-          <w:t>6</w:t>
-        </w:r>
-        <w:r>
-          <w:rPr>
-            <w:noProof/>
-          </w:rPr>
-          <w:fldChar w:fldCharType="end"/>
-        </w:r>
+        <w:fldSimple w:instr=" NUMPAGES   \* MERGEFORMAT ">
+          <w:r>
+            <w:rPr>
+              <w:noProof/>
+              <w:rtl/>
+            </w:rPr>
+            <w:t>6</w:t>
+          </w:r>
+        </w:fldSimple>
         <w:r>
           <w:rPr>
             <w:rFonts w:hint="cs"/>
@@ -9236,6 +9229,7 @@
     <w:lsdException w:name="HTML Sample" w:semiHidden="1" w:unhideWhenUsed="1"/>
     <w:lsdException w:name="HTML Typewriter" w:semiHidden="1" w:unhideWhenUsed="1"/>
     <w:lsdException w:name="HTML Variable" w:semiHidden="1" w:unhideWhenUsed="1"/>
+    <w:lsdException w:name="Normal Table" w:semiHidden="1" w:unhideWhenUsed="1"/>
     <w:lsdException w:name="annotation subject" w:semiHidden="1" w:unhideWhenUsed="1"/>
     <w:lsdException w:name="No List" w:semiHidden="1" w:unhideWhenUsed="1"/>
     <w:lsdException w:name="Outline List 1" w:semiHidden="1" w:unhideWhenUsed="1"/>
@@ -9282,8 +9276,10 @@
     <w:lsdException w:name="Table Subtle 2" w:semiHidden="1" w:unhideWhenUsed="1"/>
     <w:lsdException w:name="Table Web 1" w:semiHidden="1" w:unhideWhenUsed="1"/>
     <w:lsdException w:name="Table Web 2" w:semiHidden="1" w:unhideWhenUsed="1"/>
+    <w:lsdException w:name="Table Web 3" w:semiHidden="1" w:unhideWhenUsed="1"/>
     <w:lsdException w:name="Balloon Text" w:semiHidden="1" w:unhideWhenUsed="1"/>
     <w:lsdException w:name="Table Grid" w:uiPriority="39"/>
+    <w:lsdException w:name="Table Theme" w:semiHidden="1" w:unhideWhenUsed="1"/>
     <w:lsdException w:name="Placeholder Text" w:semiHidden="1"/>
     <w:lsdException w:name="No Spacing" w:uiPriority="1" w:qFormat="1"/>
     <w:lsdException w:name="Light Shading" w:uiPriority="60"/>
@@ -10566,6 +10562,18 @@
 </file>
 
 <file path=customXml/item2.xml><?xml version="1.0" encoding="utf-8"?>
+<p:properties xmlns:p="http://schemas.microsoft.com/office/2006/metadata/properties" xmlns:xsi="http://www.w3.org/2001/XMLSchema-instance" xmlns:pc="http://schemas.microsoft.com/office/infopath/2007/PartnerControls">
+  <documentManagement>
+    <ReferenceId xmlns="1f5d0092-5cad-4928-a4a6-2ed06d05f789" xsi:nil="true"/>
+  </documentManagement>
+</p:properties>
+</file>
+
+<file path=customXml/item3.xml><?xml version="1.0" encoding="utf-8"?>
+<b:Sources xmlns:b="http://schemas.openxmlformats.org/officeDocument/2006/bibliography" xmlns="http://schemas.openxmlformats.org/officeDocument/2006/bibliography" SelectedStyle="\APASixthEditionOfficeOnline.xsl" StyleName="APA" Version="6"/>
+</file>
+
+<file path=customXml/item4.xml><?xml version="1.0" encoding="utf-8"?>
 <ct:contentTypeSchema xmlns:ct="http://schemas.microsoft.com/office/2006/metadata/contentType" xmlns:ma="http://schemas.microsoft.com/office/2006/metadata/properties/metaAttributes" ct:_="" ma:_="" ma:contentTypeName="מסמך" ma:contentTypeID="0x0101004D4AC176B45D964BA5D1666523A9902C" ma:contentTypeVersion="1" ma:contentTypeDescription="צור מסמך חדש." ma:contentTypeScope="" ma:versionID="3eaccf11acad610c3c9d2dd6100d7052">
   <xsd:schema xmlns:xsd="http://www.w3.org/2001/XMLSchema" xmlns:xs="http://www.w3.org/2001/XMLSchema" xmlns:p="http://schemas.microsoft.com/office/2006/metadata/properties" xmlns:ns2="1f5d0092-5cad-4928-a4a6-2ed06d05f789" targetNamespace="http://schemas.microsoft.com/office/2006/metadata/properties" ma:root="true" ma:fieldsID="827eaa0451c24fae72fda8c6a23ccfe2" ns2:_="">
     <xsd:import namespace="1f5d0092-5cad-4928-a4a6-2ed06d05f789"/>
@@ -10691,18 +10699,6 @@
 </ct:contentTypeSchema>
 </file>
 
-<file path=customXml/item3.xml><?xml version="1.0" encoding="utf-8"?>
-<b:Sources xmlns:b="http://schemas.openxmlformats.org/officeDocument/2006/bibliography" xmlns="http://schemas.openxmlformats.org/officeDocument/2006/bibliography" SelectedStyle="\APASixthEditionOfficeOnline.xsl" StyleName="APA" Version="6"/>
-</file>
-
-<file path=customXml/item4.xml><?xml version="1.0" encoding="utf-8"?>
-<p:properties xmlns:p="http://schemas.microsoft.com/office/2006/metadata/properties" xmlns:xsi="http://www.w3.org/2001/XMLSchema-instance" xmlns:pc="http://schemas.microsoft.com/office/infopath/2007/PartnerControls">
-  <documentManagement>
-    <ReferenceId xmlns="1f5d0092-5cad-4928-a4a6-2ed06d05f789" xsi:nil="true"/>
-  </documentManagement>
-</p:properties>
-</file>
-
 <file path=customXml/itemProps1.xml><?xml version="1.0" encoding="utf-8"?>
 <ds:datastoreItem xmlns:ds="http://schemas.openxmlformats.org/officeDocument/2006/customXml" ds:itemID="{15055674-97DB-4511-9701-9F0A7EBD6858}">
   <ds:schemaRefs>
@@ -10712,6 +10708,24 @@
 </file>
 
 <file path=customXml/itemProps2.xml><?xml version="1.0" encoding="utf-8"?>
+<ds:datastoreItem xmlns:ds="http://schemas.openxmlformats.org/officeDocument/2006/customXml" ds:itemID="{E19B23CA-AA19-4905-8A29-FA9912B5E962}">
+  <ds:schemaRefs>
+    <ds:schemaRef ds:uri="http://schemas.microsoft.com/office/2006/metadata/properties"/>
+    <ds:schemaRef ds:uri="http://schemas.microsoft.com/office/infopath/2007/PartnerControls"/>
+    <ds:schemaRef ds:uri="1f5d0092-5cad-4928-a4a6-2ed06d05f789"/>
+  </ds:schemaRefs>
+</ds:datastoreItem>
+</file>
+
+<file path=customXml/itemProps3.xml><?xml version="1.0" encoding="utf-8"?>
+<ds:datastoreItem xmlns:ds="http://schemas.openxmlformats.org/officeDocument/2006/customXml" ds:itemID="{5907319B-51F6-4355-97CE-D773169CEE73}">
+  <ds:schemaRefs>
+    <ds:schemaRef ds:uri="http://schemas.openxmlformats.org/officeDocument/2006/bibliography"/>
+  </ds:schemaRefs>
+</ds:datastoreItem>
+</file>
+
+<file path=customXml/itemProps4.xml><?xml version="1.0" encoding="utf-8"?>
 <ds:datastoreItem xmlns:ds="http://schemas.openxmlformats.org/officeDocument/2006/customXml" ds:itemID="{A4D49A5C-4B26-40B7-A3FB-12BCE0DCD305}">
   <ds:schemaRefs>
     <ds:schemaRef ds:uri="http://schemas.microsoft.com/office/2006/metadata/contentType"/>
@@ -10727,22 +10741,4 @@
     <ds:schemaRef ds:uri="http://schemas.microsoft.com/internal/obd"/>
   </ds:schemaRefs>
 </ds:datastoreItem>
-</file>
-
-<file path=customXml/itemProps3.xml><?xml version="1.0" encoding="utf-8"?>
-<ds:datastoreItem xmlns:ds="http://schemas.openxmlformats.org/officeDocument/2006/customXml" ds:itemID="{5907319B-51F6-4355-97CE-D773169CEE73}">
-  <ds:schemaRefs>
-    <ds:schemaRef ds:uri="http://schemas.openxmlformats.org/officeDocument/2006/bibliography"/>
-  </ds:schemaRefs>
-</ds:datastoreItem>
-</file>
-
-<file path=customXml/itemProps4.xml><?xml version="1.0" encoding="utf-8"?>
-<ds:datastoreItem xmlns:ds="http://schemas.openxmlformats.org/officeDocument/2006/customXml" ds:itemID="{E19B23CA-AA19-4905-8A29-FA9912B5E962}">
-  <ds:schemaRefs>
-    <ds:schemaRef ds:uri="http://schemas.microsoft.com/office/2006/metadata/properties"/>
-    <ds:schemaRef ds:uri="http://schemas.microsoft.com/office/infopath/2007/PartnerControls"/>
-    <ds:schemaRef ds:uri="1f5d0092-5cad-4928-a4a6-2ed06d05f789"/>
-  </ds:schemaRefs>
-</ds:datastoreItem>
 </file>
</xml_diff>